<commit_message>
Pipeline script for windows machine
</commit_message>
<xml_diff>
--- a/Docker commands.docx
+++ b/Docker commands.docx
@@ -11,13 +11,23 @@
           <w:u w:val="single"/>
         </w:rPr>
       </w:pPr>
+      <w:proofErr w:type="spellStart"/>
       <w:r>
         <w:rPr>
           <w:b/>
           <w:sz w:val="44"/>
           <w:u w:val="single"/>
         </w:rPr>
-        <w:t>Docker commands</w:t>
+        <w:t>Docker</w:t>
+      </w:r>
+      <w:proofErr w:type="spellEnd"/>
+      <w:r>
+        <w:rPr>
+          <w:b/>
+          <w:sz w:val="44"/>
+          <w:u w:val="single"/>
+        </w:rPr>
+        <w:t xml:space="preserve"> commands</w:t>
       </w:r>
     </w:p>
     <w:p>
@@ -37,12 +47,21 @@
           <w:sz w:val="36"/>
         </w:rPr>
       </w:pPr>
-      <w:r>
-        <w:rPr>
-          <w:b/>
-          <w:sz w:val="36"/>
-        </w:rPr>
-        <w:t xml:space="preserve">Docker </w:t>
+      <w:proofErr w:type="spellStart"/>
+      <w:r>
+        <w:rPr>
+          <w:b/>
+          <w:sz w:val="36"/>
+        </w:rPr>
+        <w:t>Docker</w:t>
+      </w:r>
+      <w:proofErr w:type="spellEnd"/>
+      <w:r>
+        <w:rPr>
+          <w:b/>
+          <w:sz w:val="36"/>
+        </w:rPr>
+        <w:t xml:space="preserve"> </w:t>
       </w:r>
       <w:r>
         <w:rPr>
@@ -181,6 +200,7 @@
           <w:u w:val="single"/>
         </w:rPr>
       </w:pPr>
+      <w:proofErr w:type="gramStart"/>
       <w:r>
         <w:rPr>
           <w:b/>
@@ -188,30 +208,84 @@
           <w:u w:val="single"/>
         </w:rPr>
         <w:lastRenderedPageBreak/>
-        <w:t>Docker Image for Springboot application</w:t>
-      </w:r>
-    </w:p>
-    <w:p>
-      <w:pPr>
-        <w:rPr>
-          <w:b/>
-          <w:sz w:val="36"/>
-        </w:rPr>
-      </w:pPr>
-    </w:p>
-    <w:p>
-      <w:pPr>
-        <w:rPr>
-          <w:b/>
-          <w:sz w:val="36"/>
-        </w:rPr>
-      </w:pPr>
-      <w:r>
-        <w:rPr>
-          <w:b/>
-          <w:sz w:val="36"/>
-        </w:rPr>
-        <w:t>Docker File</w:t>
+        <w:t>#1.</w:t>
+      </w:r>
+      <w:proofErr w:type="gramEnd"/>
+      <w:r>
+        <w:rPr>
+          <w:b/>
+          <w:sz w:val="36"/>
+          <w:u w:val="single"/>
+        </w:rPr>
+        <w:t xml:space="preserve">  </w:t>
+      </w:r>
+      <w:proofErr w:type="spellStart"/>
+      <w:r>
+        <w:rPr>
+          <w:b/>
+          <w:sz w:val="36"/>
+          <w:u w:val="single"/>
+        </w:rPr>
+        <w:t>Docker</w:t>
+      </w:r>
+      <w:proofErr w:type="spellEnd"/>
+      <w:r>
+        <w:rPr>
+          <w:b/>
+          <w:sz w:val="36"/>
+          <w:u w:val="single"/>
+        </w:rPr>
+        <w:t xml:space="preserve"> Image for </w:t>
+      </w:r>
+      <w:proofErr w:type="spellStart"/>
+      <w:r>
+        <w:rPr>
+          <w:b/>
+          <w:sz w:val="36"/>
+          <w:u w:val="single"/>
+        </w:rPr>
+        <w:t>Springboot</w:t>
+      </w:r>
+      <w:proofErr w:type="spellEnd"/>
+      <w:r>
+        <w:rPr>
+          <w:b/>
+          <w:sz w:val="36"/>
+          <w:u w:val="single"/>
+        </w:rPr>
+        <w:t xml:space="preserve"> application</w:t>
+      </w:r>
+    </w:p>
+    <w:p>
+      <w:pPr>
+        <w:rPr>
+          <w:b/>
+          <w:sz w:val="36"/>
+        </w:rPr>
+      </w:pPr>
+    </w:p>
+    <w:p>
+      <w:pPr>
+        <w:rPr>
+          <w:b/>
+          <w:sz w:val="36"/>
+        </w:rPr>
+      </w:pPr>
+      <w:proofErr w:type="spellStart"/>
+      <w:r>
+        <w:rPr>
+          <w:b/>
+          <w:sz w:val="36"/>
+        </w:rPr>
+        <w:t>Docker</w:t>
+      </w:r>
+      <w:proofErr w:type="spellEnd"/>
+      <w:r>
+        <w:rPr>
+          <w:b/>
+          <w:sz w:val="36"/>
+        </w:rPr>
+        <w:t xml:space="preserve"> File</w:t>
       </w:r>
     </w:p>
     <w:p>
@@ -278,12 +352,21 @@
           <w:sz w:val="36"/>
         </w:rPr>
       </w:pPr>
-      <w:r>
-        <w:rPr>
-          <w:b/>
-          <w:sz w:val="36"/>
-        </w:rPr>
-        <w:t>Docker Build</w:t>
+      <w:proofErr w:type="spellStart"/>
+      <w:r>
+        <w:rPr>
+          <w:b/>
+          <w:sz w:val="36"/>
+        </w:rPr>
+        <w:t>Docker</w:t>
+      </w:r>
+      <w:proofErr w:type="spellEnd"/>
+      <w:r>
+        <w:rPr>
+          <w:b/>
+          <w:sz w:val="36"/>
+        </w:rPr>
+        <w:t xml:space="preserve"> Build</w:t>
       </w:r>
     </w:p>
     <w:p>
@@ -350,12 +433,21 @@
           <w:sz w:val="36"/>
         </w:rPr>
       </w:pPr>
-      <w:r>
-        <w:rPr>
-          <w:b/>
-          <w:sz w:val="36"/>
-        </w:rPr>
-        <w:t>Docker Push</w:t>
+      <w:proofErr w:type="spellStart"/>
+      <w:r>
+        <w:rPr>
+          <w:b/>
+          <w:sz w:val="36"/>
+        </w:rPr>
+        <w:t>Docker</w:t>
+      </w:r>
+      <w:proofErr w:type="spellEnd"/>
+      <w:r>
+        <w:rPr>
+          <w:b/>
+          <w:sz w:val="36"/>
+        </w:rPr>
+        <w:t xml:space="preserve"> Push</w:t>
       </w:r>
     </w:p>
     <w:p>
@@ -430,12 +522,21 @@
           <w:sz w:val="36"/>
         </w:rPr>
       </w:pPr>
-      <w:r>
-        <w:rPr>
-          <w:b/>
-          <w:sz w:val="36"/>
-        </w:rPr>
-        <w:t>Docker Hub Repository</w:t>
+      <w:proofErr w:type="spellStart"/>
+      <w:r>
+        <w:rPr>
+          <w:b/>
+          <w:sz w:val="36"/>
+        </w:rPr>
+        <w:t>Docker</w:t>
+      </w:r>
+      <w:proofErr w:type="spellEnd"/>
+      <w:r>
+        <w:rPr>
+          <w:b/>
+          <w:sz w:val="36"/>
+        </w:rPr>
+        <w:t xml:space="preserve"> Hub Repository</w:t>
       </w:r>
     </w:p>
     <w:p>
@@ -510,13 +611,29 @@
           <w:sz w:val="36"/>
         </w:rPr>
       </w:pPr>
+      <w:proofErr w:type="spellStart"/>
       <w:r>
         <w:rPr>
           <w:b/>
           <w:sz w:val="36"/>
         </w:rPr>
         <w:lastRenderedPageBreak/>
-        <w:t>Docker Pull</w:t>
+        <w:t>Docker</w:t>
+      </w:r>
+      <w:proofErr w:type="spellEnd"/>
+      <w:r>
+        <w:rPr>
+          <w:b/>
+          <w:sz w:val="36"/>
+        </w:rPr>
+        <w:t xml:space="preserve"> Pull</w:t>
+      </w:r>
+      <w:r>
+        <w:rPr>
+          <w:b/>
+          <w:sz w:val="36"/>
+        </w:rPr>
+        <w:t xml:space="preserve"> in different environment</w:t>
       </w:r>
     </w:p>
     <w:p>
@@ -532,10 +649,10 @@
           <w:lang w:eastAsia="en-CA"/>
         </w:rPr>
         <w:drawing>
-          <wp:inline distT="0" distB="0" distL="0" distR="0" wp14:anchorId="169AADCD" wp14:editId="04F0B15B">
-            <wp:extent cx="5476875" cy="2981269"/>
+          <wp:inline distT="0" distB="0" distL="0" distR="0" wp14:anchorId="1607798F" wp14:editId="2000953C">
+            <wp:extent cx="5943600" cy="2193925"/>
             <wp:effectExtent l="0" t="0" r="0" b="0"/>
-            <wp:docPr id="11" name="Picture 11"/>
+            <wp:docPr id="16" name="Picture 16"/>
             <wp:cNvGraphicFramePr>
               <a:graphicFrameLocks xmlns:a="http://schemas.openxmlformats.org/drawingml/2006/main" noChangeAspect="1"/>
             </wp:cNvGraphicFramePr>
@@ -555,7 +672,7 @@
                   <pic:spPr>
                     <a:xfrm>
                       <a:off x="0" y="0"/>
-                      <a:ext cx="5476875" cy="2981269"/>
+                      <a:ext cx="5943600" cy="2193925"/>
                     </a:xfrm>
                     <a:prstGeom prst="rect">
                       <a:avLst/>
@@ -575,13 +692,52 @@
           <w:sz w:val="36"/>
         </w:rPr>
       </w:pPr>
-      <w:r>
-        <w:rPr>
-          <w:b/>
-          <w:sz w:val="36"/>
-        </w:rPr>
-        <w:t>Docker Run</w:t>
-      </w:r>
+    </w:p>
+    <w:p>
+      <w:pPr>
+        <w:rPr>
+          <w:b/>
+          <w:sz w:val="36"/>
+        </w:rPr>
+      </w:pPr>
+      <w:proofErr w:type="spellStart"/>
+      <w:r>
+        <w:rPr>
+          <w:b/>
+          <w:sz w:val="36"/>
+        </w:rPr>
+        <w:t>Docker</w:t>
+      </w:r>
+      <w:proofErr w:type="spellEnd"/>
+      <w:r>
+        <w:rPr>
+          <w:b/>
+          <w:sz w:val="36"/>
+        </w:rPr>
+        <w:t xml:space="preserve"> Run</w:t>
+      </w:r>
+      <w:r>
+        <w:rPr>
+          <w:b/>
+          <w:sz w:val="36"/>
+        </w:rPr>
+        <w:t xml:space="preserve"> </w:t>
+      </w:r>
+      <w:r>
+        <w:rPr>
+          <w:b/>
+          <w:sz w:val="36"/>
+        </w:rPr>
+        <w:t>in different environment</w:t>
+      </w:r>
+    </w:p>
+    <w:p>
+      <w:pPr>
+        <w:rPr>
+          <w:b/>
+          <w:sz w:val="36"/>
+        </w:rPr>
+      </w:pPr>
     </w:p>
     <w:p>
       <w:pPr>
@@ -596,10 +752,10 @@
           <w:lang w:eastAsia="en-CA"/>
         </w:rPr>
         <w:drawing>
-          <wp:inline distT="0" distB="0" distL="0" distR="0" wp14:anchorId="40B12AB5" wp14:editId="51CCC9A5">
-            <wp:extent cx="5038725" cy="542925"/>
-            <wp:effectExtent l="0" t="0" r="9525" b="9525"/>
-            <wp:docPr id="12" name="Picture 12"/>
+          <wp:inline distT="0" distB="0" distL="0" distR="0" wp14:anchorId="62374926" wp14:editId="16869EFB">
+            <wp:extent cx="5943600" cy="2172335"/>
+            <wp:effectExtent l="0" t="0" r="0" b="0"/>
+            <wp:docPr id="18" name="Picture 18"/>
             <wp:cNvGraphicFramePr>
               <a:graphicFrameLocks xmlns:a="http://schemas.openxmlformats.org/drawingml/2006/main" noChangeAspect="1"/>
             </wp:cNvGraphicFramePr>
@@ -619,7 +775,7 @@
                   <pic:spPr>
                     <a:xfrm>
                       <a:off x="0" y="0"/>
-                      <a:ext cx="5038725" cy="542925"/>
+                      <a:ext cx="5943600" cy="2172335"/>
                     </a:xfrm>
                     <a:prstGeom prst="rect">
                       <a:avLst/>
@@ -644,7 +800,22 @@
           <w:b/>
           <w:sz w:val="36"/>
         </w:rPr>
-        <w:t>Browser Output in diff environment</w:t>
+        <w:lastRenderedPageBreak/>
+        <w:t xml:space="preserve">Browser Output </w:t>
+      </w:r>
+      <w:r>
+        <w:rPr>
+          <w:b/>
+          <w:sz w:val="36"/>
+        </w:rPr>
+        <w:t>in different environment</w:t>
+      </w:r>
+      <w:r>
+        <w:rPr>
+          <w:noProof/>
+          <w:lang w:eastAsia="en-CA"/>
+        </w:rPr>
+        <w:t xml:space="preserve"> </w:t>
       </w:r>
       <w:r>
         <w:rPr>
@@ -696,38 +867,657 @@
           <w:u w:val="single"/>
         </w:rPr>
       </w:pPr>
-      <w:r>
+    </w:p>
+    <w:p>
+      <w:pPr>
         <w:rPr>
           <w:b/>
           <w:sz w:val="36"/>
           <w:u w:val="single"/>
         </w:rPr>
+      </w:pPr>
+      <w:proofErr w:type="gramStart"/>
+      <w:r>
+        <w:rPr>
+          <w:b/>
+          <w:sz w:val="36"/>
+          <w:u w:val="single"/>
+        </w:rPr>
+        <w:t>#2.</w:t>
+      </w:r>
+      <w:proofErr w:type="gramEnd"/>
+      <w:r>
+        <w:rPr>
+          <w:b/>
+          <w:sz w:val="36"/>
+          <w:u w:val="single"/>
+        </w:rPr>
+        <w:t xml:space="preserve"> </w:t>
+      </w:r>
+      <w:proofErr w:type="spellStart"/>
+      <w:r>
+        <w:rPr>
+          <w:b/>
+          <w:sz w:val="36"/>
+          <w:u w:val="single"/>
+        </w:rPr>
+        <w:t>Docker</w:t>
+      </w:r>
+      <w:proofErr w:type="spellEnd"/>
+      <w:r>
+        <w:rPr>
+          <w:b/>
+          <w:sz w:val="36"/>
+          <w:u w:val="single"/>
+        </w:rPr>
+        <w:t xml:space="preserve"> Image for </w:t>
+      </w:r>
+      <w:r>
+        <w:rPr>
+          <w:b/>
+          <w:sz w:val="36"/>
+          <w:u w:val="single"/>
+        </w:rPr>
+        <w:t>Dynamic Java</w:t>
+      </w:r>
+      <w:r>
+        <w:rPr>
+          <w:b/>
+          <w:sz w:val="36"/>
+          <w:u w:val="single"/>
+        </w:rPr>
+        <w:t xml:space="preserve"> </w:t>
+      </w:r>
+      <w:r>
+        <w:rPr>
+          <w:b/>
+          <w:sz w:val="36"/>
+          <w:u w:val="single"/>
+        </w:rPr>
+        <w:t>project</w:t>
+      </w:r>
+    </w:p>
+    <w:p>
+      <w:pPr>
+        <w:rPr>
+          <w:b/>
+          <w:sz w:val="36"/>
+        </w:rPr>
+      </w:pPr>
+      <w:proofErr w:type="spellStart"/>
+      <w:r>
+        <w:rPr>
+          <w:b/>
+          <w:sz w:val="36"/>
+        </w:rPr>
+        <w:t>Docker</w:t>
+      </w:r>
+      <w:proofErr w:type="spellEnd"/>
+      <w:r>
+        <w:rPr>
+          <w:b/>
+          <w:sz w:val="36"/>
+        </w:rPr>
+        <w:t xml:space="preserve"> File</w:t>
+      </w:r>
+    </w:p>
+    <w:p>
+      <w:pPr>
+        <w:rPr>
+          <w:b/>
+          <w:sz w:val="36"/>
+        </w:rPr>
+      </w:pPr>
+      <w:r>
+        <w:rPr>
+          <w:noProof/>
+          <w:lang w:eastAsia="en-CA"/>
+        </w:rPr>
+        <w:drawing>
+          <wp:inline distT="0" distB="0" distL="0" distR="0" wp14:anchorId="2FA08271" wp14:editId="6C0AD35C">
+            <wp:extent cx="5895975" cy="3225148"/>
+            <wp:effectExtent l="0" t="0" r="0" b="0"/>
+            <wp:docPr id="9" name="Picture 9"/>
+            <wp:cNvGraphicFramePr>
+              <a:graphicFrameLocks xmlns:a="http://schemas.openxmlformats.org/drawingml/2006/main" noChangeAspect="1"/>
+            </wp:cNvGraphicFramePr>
+            <a:graphic xmlns:a="http://schemas.openxmlformats.org/drawingml/2006/main">
+              <a:graphicData uri="http://schemas.openxmlformats.org/drawingml/2006/picture">
+                <pic:pic xmlns:pic="http://schemas.openxmlformats.org/drawingml/2006/picture">
+                  <pic:nvPicPr>
+                    <pic:cNvPr id="0" name=""/>
+                    <pic:cNvPicPr/>
+                  </pic:nvPicPr>
+                  <pic:blipFill>
+                    <a:blip r:embed="rId14"/>
+                    <a:stretch>
+                      <a:fillRect/>
+                    </a:stretch>
+                  </pic:blipFill>
+                  <pic:spPr>
+                    <a:xfrm>
+                      <a:off x="0" y="0"/>
+                      <a:ext cx="5901739" cy="3228301"/>
+                    </a:xfrm>
+                    <a:prstGeom prst="rect">
+                      <a:avLst/>
+                    </a:prstGeom>
+                  </pic:spPr>
+                </pic:pic>
+              </a:graphicData>
+            </a:graphic>
+          </wp:inline>
+        </w:drawing>
+      </w:r>
+    </w:p>
+    <w:p>
+      <w:pPr>
+        <w:rPr>
+          <w:b/>
+          <w:sz w:val="36"/>
+        </w:rPr>
+      </w:pPr>
+      <w:proofErr w:type="spellStart"/>
+      <w:r>
+        <w:rPr>
+          <w:b/>
+          <w:sz w:val="36"/>
+        </w:rPr>
         <w:lastRenderedPageBreak/>
-        <w:t xml:space="preserve">Docker Image for </w:t>
-      </w:r>
-      <w:r>
-        <w:rPr>
-          <w:b/>
-          <w:sz w:val="36"/>
-          <w:u w:val="single"/>
-        </w:rPr>
-        <w:t>Dynamic Java</w:t>
-      </w:r>
-      <w:r>
-        <w:rPr>
-          <w:b/>
-          <w:sz w:val="36"/>
-          <w:u w:val="single"/>
+        <w:t>Docker</w:t>
+      </w:r>
+      <w:proofErr w:type="spellEnd"/>
+      <w:r>
+        <w:rPr>
+          <w:b/>
+          <w:sz w:val="36"/>
+        </w:rPr>
+        <w:t xml:space="preserve"> Build</w:t>
+      </w:r>
+    </w:p>
+    <w:p>
+      <w:pPr>
+        <w:rPr>
+          <w:b/>
+          <w:sz w:val="36"/>
+        </w:rPr>
+      </w:pPr>
+      <w:r>
+        <w:rPr>
+          <w:noProof/>
+          <w:lang w:eastAsia="en-CA"/>
+        </w:rPr>
+        <w:drawing>
+          <wp:inline distT="0" distB="0" distL="0" distR="0" wp14:anchorId="6679A6F6" wp14:editId="7E0BE0A7">
+            <wp:extent cx="5943600" cy="2287270"/>
+            <wp:effectExtent l="0" t="0" r="0" b="0"/>
+            <wp:docPr id="10" name="Picture 10"/>
+            <wp:cNvGraphicFramePr>
+              <a:graphicFrameLocks xmlns:a="http://schemas.openxmlformats.org/drawingml/2006/main" noChangeAspect="1"/>
+            </wp:cNvGraphicFramePr>
+            <a:graphic xmlns:a="http://schemas.openxmlformats.org/drawingml/2006/main">
+              <a:graphicData uri="http://schemas.openxmlformats.org/drawingml/2006/picture">
+                <pic:pic xmlns:pic="http://schemas.openxmlformats.org/drawingml/2006/picture">
+                  <pic:nvPicPr>
+                    <pic:cNvPr id="0" name=""/>
+                    <pic:cNvPicPr/>
+                  </pic:nvPicPr>
+                  <pic:blipFill>
+                    <a:blip r:embed="rId15"/>
+                    <a:stretch>
+                      <a:fillRect/>
+                    </a:stretch>
+                  </pic:blipFill>
+                  <pic:spPr>
+                    <a:xfrm>
+                      <a:off x="0" y="0"/>
+                      <a:ext cx="5943600" cy="2287270"/>
+                    </a:xfrm>
+                    <a:prstGeom prst="rect">
+                      <a:avLst/>
+                    </a:prstGeom>
+                  </pic:spPr>
+                </pic:pic>
+              </a:graphicData>
+            </a:graphic>
+          </wp:inline>
+        </w:drawing>
+      </w:r>
+    </w:p>
+    <w:p>
+      <w:pPr>
+        <w:rPr>
+          <w:noProof/>
+          <w:lang w:eastAsia="en-CA"/>
+        </w:rPr>
+      </w:pPr>
+    </w:p>
+    <w:p>
+      <w:pPr>
+        <w:rPr>
+          <w:noProof/>
+          <w:lang w:eastAsia="en-CA"/>
+        </w:rPr>
+      </w:pPr>
+    </w:p>
+    <w:p>
+      <w:pPr>
+        <w:rPr>
+          <w:b/>
+          <w:sz w:val="36"/>
+        </w:rPr>
+      </w:pPr>
+      <w:proofErr w:type="spellStart"/>
+      <w:r>
+        <w:rPr>
+          <w:b/>
+          <w:sz w:val="36"/>
+        </w:rPr>
+        <w:t>Docker</w:t>
+      </w:r>
+      <w:proofErr w:type="spellEnd"/>
+      <w:r>
+        <w:rPr>
+          <w:b/>
+          <w:sz w:val="36"/>
+        </w:rPr>
+        <w:t xml:space="preserve"> Push</w:t>
+      </w:r>
+    </w:p>
+    <w:p>
+      <w:pPr>
+        <w:rPr>
+          <w:b/>
+          <w:sz w:val="36"/>
+        </w:rPr>
+      </w:pPr>
+      <w:r>
+        <w:rPr>
+          <w:noProof/>
+          <w:lang w:eastAsia="en-CA"/>
+        </w:rPr>
+        <w:drawing>
+          <wp:inline distT="0" distB="0" distL="0" distR="0" wp14:anchorId="7D985A63" wp14:editId="6EECF665">
+            <wp:extent cx="5943600" cy="4224020"/>
+            <wp:effectExtent l="0" t="0" r="0" b="5080"/>
+            <wp:docPr id="14" name="Picture 14"/>
+            <wp:cNvGraphicFramePr>
+              <a:graphicFrameLocks xmlns:a="http://schemas.openxmlformats.org/drawingml/2006/main" noChangeAspect="1"/>
+            </wp:cNvGraphicFramePr>
+            <a:graphic xmlns:a="http://schemas.openxmlformats.org/drawingml/2006/main">
+              <a:graphicData uri="http://schemas.openxmlformats.org/drawingml/2006/picture">
+                <pic:pic xmlns:pic="http://schemas.openxmlformats.org/drawingml/2006/picture">
+                  <pic:nvPicPr>
+                    <pic:cNvPr id="0" name=""/>
+                    <pic:cNvPicPr/>
+                  </pic:nvPicPr>
+                  <pic:blipFill>
+                    <a:blip r:embed="rId16"/>
+                    <a:stretch>
+                      <a:fillRect/>
+                    </a:stretch>
+                  </pic:blipFill>
+                  <pic:spPr>
+                    <a:xfrm>
+                      <a:off x="0" y="0"/>
+                      <a:ext cx="5943600" cy="4224020"/>
+                    </a:xfrm>
+                    <a:prstGeom prst="rect">
+                      <a:avLst/>
+                    </a:prstGeom>
+                  </pic:spPr>
+                </pic:pic>
+              </a:graphicData>
+            </a:graphic>
+          </wp:inline>
+        </w:drawing>
+      </w:r>
+    </w:p>
+    <w:p>
+      <w:pPr>
+        <w:rPr>
+          <w:b/>
+          <w:sz w:val="36"/>
+        </w:rPr>
+      </w:pPr>
+    </w:p>
+    <w:p>
+      <w:pPr>
+        <w:rPr>
+          <w:b/>
+          <w:sz w:val="36"/>
+        </w:rPr>
+      </w:pPr>
+      <w:proofErr w:type="spellStart"/>
+      <w:r>
+        <w:rPr>
+          <w:b/>
+          <w:sz w:val="36"/>
+        </w:rPr>
+        <w:t>Docker</w:t>
+      </w:r>
+      <w:proofErr w:type="spellEnd"/>
+      <w:r>
+        <w:rPr>
+          <w:b/>
+          <w:sz w:val="36"/>
+        </w:rPr>
+        <w:t xml:space="preserve"> Hub</w:t>
+      </w:r>
+    </w:p>
+    <w:p>
+      <w:pPr>
+        <w:rPr>
+          <w:b/>
+          <w:sz w:val="36"/>
+        </w:rPr>
+      </w:pPr>
+      <w:r>
+        <w:rPr>
+          <w:noProof/>
+          <w:lang w:eastAsia="en-CA"/>
+        </w:rPr>
+        <w:drawing>
+          <wp:inline distT="0" distB="0" distL="0" distR="0" wp14:anchorId="10184C4A" wp14:editId="5660ED30">
+            <wp:extent cx="5943600" cy="1496060"/>
+            <wp:effectExtent l="0" t="0" r="0" b="8890"/>
+            <wp:docPr id="15" name="Picture 15"/>
+            <wp:cNvGraphicFramePr>
+              <a:graphicFrameLocks xmlns:a="http://schemas.openxmlformats.org/drawingml/2006/main" noChangeAspect="1"/>
+            </wp:cNvGraphicFramePr>
+            <a:graphic xmlns:a="http://schemas.openxmlformats.org/drawingml/2006/main">
+              <a:graphicData uri="http://schemas.openxmlformats.org/drawingml/2006/picture">
+                <pic:pic xmlns:pic="http://schemas.openxmlformats.org/drawingml/2006/picture">
+                  <pic:nvPicPr>
+                    <pic:cNvPr id="0" name=""/>
+                    <pic:cNvPicPr/>
+                  </pic:nvPicPr>
+                  <pic:blipFill>
+                    <a:blip r:embed="rId17"/>
+                    <a:stretch>
+                      <a:fillRect/>
+                    </a:stretch>
+                  </pic:blipFill>
+                  <pic:spPr>
+                    <a:xfrm>
+                      <a:off x="0" y="0"/>
+                      <a:ext cx="5943600" cy="1496060"/>
+                    </a:xfrm>
+                    <a:prstGeom prst="rect">
+                      <a:avLst/>
+                    </a:prstGeom>
+                  </pic:spPr>
+                </pic:pic>
+              </a:graphicData>
+            </a:graphic>
+          </wp:inline>
+        </w:drawing>
+      </w:r>
+    </w:p>
+    <w:p>
+      <w:pPr>
+        <w:rPr>
+          <w:b/>
+          <w:sz w:val="36"/>
+        </w:rPr>
+      </w:pPr>
+    </w:p>
+    <w:p>
+      <w:pPr>
+        <w:rPr>
+          <w:b/>
+          <w:sz w:val="36"/>
+        </w:rPr>
+      </w:pPr>
+      <w:proofErr w:type="spellStart"/>
+      <w:r>
+        <w:rPr>
+          <w:b/>
+          <w:sz w:val="36"/>
+        </w:rPr>
+        <w:t>Docker</w:t>
+      </w:r>
+      <w:proofErr w:type="spellEnd"/>
+      <w:r>
+        <w:rPr>
+          <w:b/>
+          <w:sz w:val="36"/>
+        </w:rPr>
+        <w:t xml:space="preserve"> Pull in different environment</w:t>
+      </w:r>
+    </w:p>
+    <w:p>
+      <w:pPr>
+        <w:rPr>
+          <w:b/>
+          <w:sz w:val="36"/>
+        </w:rPr>
+      </w:pPr>
+    </w:p>
+    <w:p>
+      <w:pPr>
+        <w:rPr>
+          <w:b/>
+          <w:sz w:val="36"/>
+        </w:rPr>
+      </w:pPr>
+      <w:r>
+        <w:rPr>
+          <w:noProof/>
+          <w:lang w:eastAsia="en-CA"/>
+        </w:rPr>
+        <w:drawing>
+          <wp:inline distT="0" distB="0" distL="0" distR="0" wp14:anchorId="10B2038F" wp14:editId="67C16165">
+            <wp:extent cx="5943600" cy="2757170"/>
+            <wp:effectExtent l="0" t="0" r="0" b="5080"/>
+            <wp:docPr id="19" name="Picture 19"/>
+            <wp:cNvGraphicFramePr>
+              <a:graphicFrameLocks xmlns:a="http://schemas.openxmlformats.org/drawingml/2006/main" noChangeAspect="1"/>
+            </wp:cNvGraphicFramePr>
+            <a:graphic xmlns:a="http://schemas.openxmlformats.org/drawingml/2006/main">
+              <a:graphicData uri="http://schemas.openxmlformats.org/drawingml/2006/picture">
+                <pic:pic xmlns:pic="http://schemas.openxmlformats.org/drawingml/2006/picture">
+                  <pic:nvPicPr>
+                    <pic:cNvPr id="0" name=""/>
+                    <pic:cNvPicPr/>
+                  </pic:nvPicPr>
+                  <pic:blipFill>
+                    <a:blip r:embed="rId18"/>
+                    <a:stretch>
+                      <a:fillRect/>
+                    </a:stretch>
+                  </pic:blipFill>
+                  <pic:spPr>
+                    <a:xfrm>
+                      <a:off x="0" y="0"/>
+                      <a:ext cx="5943600" cy="2757170"/>
+                    </a:xfrm>
+                    <a:prstGeom prst="rect">
+                      <a:avLst/>
+                    </a:prstGeom>
+                  </pic:spPr>
+                </pic:pic>
+              </a:graphicData>
+            </a:graphic>
+          </wp:inline>
+        </w:drawing>
+      </w:r>
+    </w:p>
+    <w:p>
+      <w:pPr>
+        <w:rPr>
+          <w:b/>
+          <w:sz w:val="36"/>
+        </w:rPr>
+      </w:pPr>
+    </w:p>
+    <w:p>
+      <w:pPr>
+        <w:rPr>
+          <w:b/>
+          <w:sz w:val="36"/>
+        </w:rPr>
+      </w:pPr>
+    </w:p>
+    <w:p>
+      <w:pPr>
+        <w:rPr>
+          <w:b/>
+          <w:sz w:val="36"/>
+        </w:rPr>
+      </w:pPr>
+    </w:p>
+    <w:p>
+      <w:pPr>
+        <w:rPr>
+          <w:b/>
+          <w:sz w:val="36"/>
+        </w:rPr>
+      </w:pPr>
+      <w:proofErr w:type="spellStart"/>
+      <w:r>
+        <w:rPr>
+          <w:b/>
+          <w:sz w:val="36"/>
+        </w:rPr>
+        <w:lastRenderedPageBreak/>
+        <w:t>Docker</w:t>
+      </w:r>
+      <w:proofErr w:type="spellEnd"/>
+      <w:r>
+        <w:rPr>
+          <w:b/>
+          <w:sz w:val="36"/>
+        </w:rPr>
+        <w:t xml:space="preserve"> Run in different environment</w:t>
+      </w:r>
+    </w:p>
+    <w:p>
+      <w:pPr>
+        <w:rPr>
+          <w:b/>
+          <w:sz w:val="36"/>
+        </w:rPr>
+      </w:pPr>
+      <w:r>
+        <w:rPr>
+          <w:noProof/>
+          <w:lang w:eastAsia="en-CA"/>
+        </w:rPr>
+        <w:drawing>
+          <wp:inline distT="0" distB="0" distL="0" distR="0" wp14:anchorId="6D8604A9" wp14:editId="0EF47F5B">
+            <wp:extent cx="5943600" cy="1111885"/>
+            <wp:effectExtent l="0" t="0" r="0" b="0"/>
+            <wp:docPr id="20" name="Picture 20"/>
+            <wp:cNvGraphicFramePr>
+              <a:graphicFrameLocks xmlns:a="http://schemas.openxmlformats.org/drawingml/2006/main" noChangeAspect="1"/>
+            </wp:cNvGraphicFramePr>
+            <a:graphic xmlns:a="http://schemas.openxmlformats.org/drawingml/2006/main">
+              <a:graphicData uri="http://schemas.openxmlformats.org/drawingml/2006/picture">
+                <pic:pic xmlns:pic="http://schemas.openxmlformats.org/drawingml/2006/picture">
+                  <pic:nvPicPr>
+                    <pic:cNvPr id="0" name=""/>
+                    <pic:cNvPicPr/>
+                  </pic:nvPicPr>
+                  <pic:blipFill>
+                    <a:blip r:embed="rId19"/>
+                    <a:stretch>
+                      <a:fillRect/>
+                    </a:stretch>
+                  </pic:blipFill>
+                  <pic:spPr>
+                    <a:xfrm>
+                      <a:off x="0" y="0"/>
+                      <a:ext cx="5943600" cy="1111885"/>
+                    </a:xfrm>
+                    <a:prstGeom prst="rect">
+                      <a:avLst/>
+                    </a:prstGeom>
+                  </pic:spPr>
+                </pic:pic>
+              </a:graphicData>
+            </a:graphic>
+          </wp:inline>
+        </w:drawing>
+      </w:r>
+    </w:p>
+    <w:p>
+      <w:pPr>
+        <w:rPr>
+          <w:b/>
+          <w:sz w:val="36"/>
+        </w:rPr>
+      </w:pPr>
+    </w:p>
+    <w:p>
+      <w:pPr>
+        <w:rPr>
+          <w:noProof/>
+          <w:lang w:eastAsia="en-CA"/>
+        </w:rPr>
+      </w:pPr>
+      <w:r>
+        <w:rPr>
+          <w:b/>
+          <w:sz w:val="36"/>
+        </w:rPr>
+        <w:t>Browser Output in different environment</w:t>
+      </w:r>
+      <w:r>
+        <w:rPr>
+          <w:noProof/>
+          <w:lang w:eastAsia="en-CA"/>
         </w:rPr>
         <w:t xml:space="preserve"> </w:t>
       </w:r>
-      <w:r>
-        <w:rPr>
-          <w:b/>
-          <w:sz w:val="36"/>
-          <w:u w:val="single"/>
-        </w:rPr>
-        <w:t>project</w:t>
+    </w:p>
+    <w:p>
+      <w:pPr>
+        <w:rPr>
+          <w:b/>
+          <w:sz w:val="36"/>
+        </w:rPr>
+      </w:pPr>
+      <w:r>
+        <w:rPr>
+          <w:noProof/>
+          <w:lang w:eastAsia="en-CA"/>
+        </w:rPr>
+        <w:drawing>
+          <wp:inline distT="0" distB="0" distL="0" distR="0" wp14:anchorId="3195533C" wp14:editId="45DD4EEB">
+            <wp:extent cx="5943600" cy="2654300"/>
+            <wp:effectExtent l="0" t="0" r="0" b="0"/>
+            <wp:docPr id="22" name="Picture 22"/>
+            <wp:cNvGraphicFramePr>
+              <a:graphicFrameLocks xmlns:a="http://schemas.openxmlformats.org/drawingml/2006/main" noChangeAspect="1"/>
+            </wp:cNvGraphicFramePr>
+            <a:graphic xmlns:a="http://schemas.openxmlformats.org/drawingml/2006/main">
+              <a:graphicData uri="http://schemas.openxmlformats.org/drawingml/2006/picture">
+                <pic:pic xmlns:pic="http://schemas.openxmlformats.org/drawingml/2006/picture">
+                  <pic:nvPicPr>
+                    <pic:cNvPr id="0" name=""/>
+                    <pic:cNvPicPr/>
+                  </pic:nvPicPr>
+                  <pic:blipFill>
+                    <a:blip r:embed="rId20"/>
+                    <a:stretch>
+                      <a:fillRect/>
+                    </a:stretch>
+                  </pic:blipFill>
+                  <pic:spPr>
+                    <a:xfrm>
+                      <a:off x="0" y="0"/>
+                      <a:ext cx="5943600" cy="2654300"/>
+                    </a:xfrm>
+                    <a:prstGeom prst="rect">
+                      <a:avLst/>
+                    </a:prstGeom>
+                  </pic:spPr>
+                </pic:pic>
+              </a:graphicData>
+            </a:graphic>
+          </wp:inline>
+        </w:drawing>
       </w:r>
       <w:bookmarkStart w:id="0" w:name="_GoBack"/>
       <w:bookmarkEnd w:id="0"/>

</xml_diff>